<commit_message>
fixed background gradient on home
</commit_message>
<xml_diff>
--- a/documentation/5MinuteRoutine_react2.docx
+++ b/documentation/5MinuteRoutine_react2.docx
@@ -222,15 +222,7 @@
           <w:color w:val="37030F"/>
           <w:sz w:val="20"/>
         </w:rPr>
-        <w:t>Project Report</w:t>
-      </w:r>
-      <w:r>
-        <w:rPr>
-          <w:rFonts w:ascii="Calibri" w:eastAsia="Calibri" w:hAnsi="Calibri" w:cs="Calibri"/>
-          <w:color w:val="37030F"/>
-          <w:sz w:val="20"/>
-        </w:rPr>
-        <w:t xml:space="preserve"> - </w:t>
+        <w:t xml:space="preserve">Project Report - </w:t>
       </w:r>
       <w:r>
         <w:rPr>
@@ -1067,10 +1059,10 @@
           <w:noProof/>
         </w:rPr>
         <w:object w:dxaOrig="2293" w:dyaOrig="5833" w14:anchorId="7E149226">
-          <v:rect id="rectole0000000002" o:spid="_x0000_i1026" alt="" style="width:139.6pt;height:354.5pt;mso-width-percent:0;mso-height-percent:0;mso-width-percent:0;mso-height-percent:0" o:ole="" o:preferrelative="t" stroked="f">
+          <v:rect id="rectole0000000002" o:spid="_x0000_i1026" alt="" style="width:140.15pt;height:353.95pt;mso-width-percent:0;mso-height-percent:0;mso-width-percent:0;mso-height-percent:0" o:ole="" o:preferrelative="t" stroked="f">
             <v:imagedata r:id="rId6" o:title=""/>
           </v:rect>
-          <o:OLEObject Type="Embed" ProgID="StaticMetafile" ShapeID="rectole0000000002" DrawAspect="Content" ObjectID="_1702056708" r:id="rId7"/>
+          <o:OLEObject Type="Embed" ProgID="StaticMetafile" ShapeID="rectole0000000002" DrawAspect="Content" ObjectID="_1702118795" r:id="rId7"/>
         </w:object>
       </w:r>
       <w:r>
@@ -1208,10 +1200,10 @@
           <w:noProof/>
         </w:rPr>
         <w:object w:dxaOrig="1776" w:dyaOrig="2061" w14:anchorId="1B8E90DA">
-          <v:rect id="rectole0000000004" o:spid="_x0000_i1025" alt="Graphical user interface, application, Teams&#13;&#13;&#10;&#13;&#13;&#10;Description automatically generated" style="width:124.2pt;height:143.45pt;mso-width-percent:0;mso-height-percent:0;mso-width-percent:0;mso-height-percent:0" o:ole="" o:preferrelative="t" stroked="f">
+          <v:rect id="rectole0000000004" o:spid="_x0000_i1025" alt="Graphical user interface, application, Teams&#13;&#13;&#13;&#10;&#13;&#13;&#13;&#10;Description automatically generated" style="width:124.2pt;height:142.9pt;mso-width-percent:0;mso-height-percent:0;mso-width-percent:0;mso-height-percent:0" o:ole="" o:preferrelative="t" stroked="f">
             <v:imagedata r:id="rId10" o:title=""/>
           </v:rect>
-          <o:OLEObject Type="Embed" ProgID="StaticMetafile" ShapeID="rectole0000000004" DrawAspect="Content" ObjectID="_1702056709" r:id="rId11"/>
+          <o:OLEObject Type="Embed" ProgID="StaticMetafile" ShapeID="rectole0000000004" DrawAspect="Content" ObjectID="_1702118796" r:id="rId11"/>
         </w:object>
       </w:r>
     </w:p>
@@ -2424,7 +2416,25 @@
           <w:sz w:val="28"/>
           <w:shd w:val="clear" w:color="auto" w:fill="FFFFFF"/>
         </w:rPr>
-        <w:t>The website/app uses the following reusable components:</w:t>
+        <w:t>The web</w:t>
+      </w:r>
+      <w:r>
+        <w:rPr>
+          <w:rFonts w:ascii="Calibri" w:eastAsia="Calibri" w:hAnsi="Calibri" w:cs="Calibri"/>
+          <w:color w:val="37030F"/>
+          <w:sz w:val="28"/>
+          <w:shd w:val="clear" w:color="auto" w:fill="FFFFFF"/>
+        </w:rPr>
+        <w:t xml:space="preserve"> </w:t>
+      </w:r>
+      <w:r>
+        <w:rPr>
+          <w:rFonts w:ascii="Calibri" w:eastAsia="Calibri" w:hAnsi="Calibri" w:cs="Calibri"/>
+          <w:color w:val="37030F"/>
+          <w:sz w:val="28"/>
+          <w:shd w:val="clear" w:color="auto" w:fill="FFFFFF"/>
+        </w:rPr>
+        <w:t>app uses the following reusable components:</w:t>
       </w:r>
     </w:p>
     <w:p>
@@ -2875,15 +2885,7 @@
           <w:color w:val="333333"/>
           <w:shd w:val="clear" w:color="auto" w:fill="FFFFFF"/>
         </w:rPr>
-        <w:t>We are currently hard coding the quotes and mantra samples to be maintained in the firebase database</w:t>
-      </w:r>
-      <w:r>
-        <w:rPr>
-          <w:rFonts w:ascii="Calibri" w:eastAsia="Calibri" w:hAnsi="Calibri" w:cs="Calibri"/>
-          <w:color w:val="333333"/>
-          <w:shd w:val="clear" w:color="auto" w:fill="FFFFFF"/>
-        </w:rPr>
-        <w:t xml:space="preserve">. </w:t>
+        <w:t xml:space="preserve">We are currently hard coding the quotes and mantra samples to be maintained in the firebase database. </w:t>
       </w:r>
     </w:p>
     <w:p>
@@ -3197,65 +3199,6 @@
     </w:p>
     <w:p>
       <w:pPr>
-        <w:tabs>
-          <w:tab w:val="left" w:pos="1440"/>
-        </w:tabs>
-        <w:spacing w:before="100" w:after="100" w:line="360" w:lineRule="auto"/>
-        <w:ind w:left="720"/>
-        <w:rPr>
-          <w:rFonts w:ascii="Calibri" w:eastAsia="Calibri" w:hAnsi="Calibri" w:cs="Calibri"/>
-          <w:color w:val="333333"/>
-          <w:shd w:val="clear" w:color="auto" w:fill="FFFFFF"/>
-        </w:rPr>
-      </w:pPr>
-      <w:r>
-        <w:rPr>
-          <w:rFonts w:ascii="Calibri" w:eastAsia="Calibri" w:hAnsi="Calibri" w:cs="Calibri"/>
-          <w:color w:val="333333"/>
-          <w:shd w:val="clear" w:color="auto" w:fill="FFFFFF"/>
-        </w:rPr>
-        <w:t>In the</w:t>
-      </w:r>
-      <w:r>
-        <w:rPr>
-          <w:rFonts w:ascii="Calibri" w:eastAsia="Calibri" w:hAnsi="Calibri" w:cs="Calibri"/>
-          <w:color w:val="333333"/>
-          <w:shd w:val="clear" w:color="auto" w:fill="FFFFFF"/>
-        </w:rPr>
-        <w:t xml:space="preserve"> goals section of the accounts page, the user “likes” a routine checklist that resets every day. The user manually checks off the routine completed each day, earning badge rewards along the way which display on the user profile. Each goal would have 1-3 routines to choose from. A max of 2 active goals will be active at a time, so people don’t overwhelm themselves with too many at once. Once people set their goals, they can then set their own routine checklist to try and achieve those goals. If the routines are checked off every day for the goal achievement phase (30 days by default), or by a selected date, the ability to achieve</w:t>
-      </w:r>
-      <w:r>
-        <w:rPr>
-          <w:rFonts w:ascii="Calibri" w:eastAsia="Calibri" w:hAnsi="Calibri" w:cs="Calibri"/>
-          <w:color w:val="333333"/>
-          <w:shd w:val="clear" w:color="auto" w:fill="FFFFFF"/>
-        </w:rPr>
-        <w:t xml:space="preserve"> </w:t>
-      </w:r>
-      <w:r>
-        <w:rPr>
-          <w:rFonts w:ascii="Calibri" w:eastAsia="Calibri" w:hAnsi="Calibri" w:cs="Calibri"/>
-          <w:color w:val="333333"/>
-          <w:shd w:val="clear" w:color="auto" w:fill="FFFFFF"/>
-        </w:rPr>
-        <w:t xml:space="preserve">your goal will unlock the ability to set another goal. </w:t>
-      </w:r>
-    </w:p>
-    <w:p>
-      <w:pPr>
-        <w:tabs>
-          <w:tab w:val="left" w:pos="1440"/>
-        </w:tabs>
-        <w:spacing w:before="100" w:after="100" w:line="360" w:lineRule="auto"/>
-        <w:rPr>
-          <w:rFonts w:ascii="Calibri" w:eastAsia="Calibri" w:hAnsi="Calibri" w:cs="Calibri"/>
-          <w:color w:val="333333"/>
-          <w:shd w:val="clear" w:color="auto" w:fill="FFFFFF"/>
-        </w:rPr>
-      </w:pPr>
-    </w:p>
-    <w:p>
-      <w:pPr>
         <w:numPr>
           <w:ilvl w:val="0"/>
           <w:numId w:val="5"/>
@@ -3555,7 +3498,6 @@
           <w:color w:val="333333"/>
           <w:shd w:val="clear" w:color="auto" w:fill="FFFFFF"/>
         </w:rPr>
-        <w:lastRenderedPageBreak/>
         <w:t>Carousel on top with drag &amp; drop feature into a Pinterest-like ‘My Inspirational Photos’ album.</w:t>
       </w:r>
     </w:p>
@@ -3745,6 +3687,7 @@
           <w:color w:val="333333"/>
           <w:shd w:val="clear" w:color="auto" w:fill="FFFFFF"/>
         </w:rPr>
+        <w:lastRenderedPageBreak/>
         <w:t>on completion of daily routine and progress awards</w:t>
       </w:r>
     </w:p>

</xml_diff>